<commit_message>
Version 2.0 - DOCUMENTACION
</commit_message>
<xml_diff>
--- a/DOCUMENTACION/FD01-EPIS-Informe de Factibilidad.docx
+++ b/DOCUMENTACION/FD01-EPIS-Informe de Factibilidad.docx
@@ -493,7 +493,6 @@
           <w:lang w:eastAsia="es-PE"/>
         </w:rPr>
       </w:pPr>
-      <w:proofErr w:type="spellStart"/>
       <w:r>
         <w:rPr>
           <w:rFonts w:ascii="Arial" w:eastAsia="Times New Roman" w:hAnsi="Arial" w:cs="Arial"/>
@@ -503,19 +502,7 @@
           <w:szCs w:val="28"/>
           <w:lang w:eastAsia="es-PE"/>
         </w:rPr>
-        <w:t>Ccalli</w:t>
-      </w:r>
-      <w:proofErr w:type="spellEnd"/>
-      <w:r>
-        <w:rPr>
-          <w:rFonts w:ascii="Arial" w:eastAsia="Times New Roman" w:hAnsi="Arial" w:cs="Arial"/>
-          <w:b/>
-          <w:i/>
-          <w:sz w:val="28"/>
-          <w:szCs w:val="28"/>
-          <w:lang w:eastAsia="es-PE"/>
-        </w:rPr>
-        <w:t xml:space="preserve"> Chata, Joel Robert</w:t>
+        <w:t>Ccalli Chata, Joel Robert</w:t>
       </w:r>
       <w:r>
         <w:rPr>
@@ -3527,7 +3514,7 @@
           <w:lang w:val="es-ES" w:eastAsia="es-ES"/>
         </w:rPr>
         <w:pict w14:anchorId="49823D56">
-          <v:rect id="_x0000_i1125" style="width:0;height:1.5pt" o:hralign="center" o:hrstd="t" o:hr="t" fillcolor="#a0a0a0" stroked="f"/>
+          <v:rect id="_x0000_i1025" style="width:0;height:1.5pt" o:hralign="center" o:hrstd="t" o:hr="t" fillcolor="#a0a0a0" stroked="f"/>
         </w:pict>
       </w:r>
     </w:p>
@@ -4076,7 +4063,7 @@
           <w:lang w:val="es-ES" w:eastAsia="es-ES"/>
         </w:rPr>
         <w:pict w14:anchorId="2477DD18">
-          <v:rect id="_x0000_i1126" style="width:0;height:1.5pt" o:hralign="center" o:hrstd="t" o:hr="t" fillcolor="#a0a0a0" stroked="f"/>
+          <v:rect id="_x0000_i1026" style="width:0;height:1.5pt" o:hralign="center" o:hrstd="t" o:hr="t" fillcolor="#a0a0a0" stroked="f"/>
         </w:pict>
       </w:r>
     </w:p>
@@ -4531,7 +4518,7 @@
           <w:lang w:val="es-ES" w:eastAsia="es-ES"/>
         </w:rPr>
         <w:pict w14:anchorId="256994D2">
-          <v:rect id="_x0000_i1127" style="width:0;height:1.5pt" o:hralign="center" o:hrstd="t" o:hr="t" fillcolor="#a0a0a0" stroked="f"/>
+          <v:rect id="_x0000_i1027" style="width:0;height:1.5pt" o:hralign="center" o:hrstd="t" o:hr="t" fillcolor="#a0a0a0" stroked="f"/>
         </w:pict>
       </w:r>
     </w:p>
@@ -6406,7 +6393,7 @@
           <w:lang w:val="es-ES" w:eastAsia="es-ES"/>
         </w:rPr>
         <w:pict w14:anchorId="5E7F117B">
-          <v:rect id="_x0000_i1128" style="width:0;height:1.5pt" o:hralign="center" o:hrstd="t" o:hr="t" fillcolor="#a0a0a0" stroked="f"/>
+          <v:rect id="_x0000_i1028" style="width:0;height:1.5pt" o:hralign="center" o:hrstd="t" o:hr="t" fillcolor="#a0a0a0" stroked="f"/>
         </w:pict>
       </w:r>
     </w:p>
@@ -6786,7 +6773,7 @@
           <w:lang w:val="es-ES" w:eastAsia="es-ES"/>
         </w:rPr>
         <w:pict w14:anchorId="4BCE89AE">
-          <v:rect id="_x0000_i1129" style="width:0;height:1.5pt" o:hralign="center" o:hrstd="t" o:hr="t" fillcolor="#a0a0a0" stroked="f"/>
+          <v:rect id="_x0000_i1029" style="width:0;height:1.5pt" o:hralign="center" o:hrstd="t" o:hr="t" fillcolor="#a0a0a0" stroked="f"/>
         </w:pict>
       </w:r>
     </w:p>

</xml_diff>